<commit_message>
Added further README modifications.
</commit_message>
<xml_diff>
--- a/Artifact_Enhancement_2/Milestone Three Enhancement Two Algorithms and Data Structure Narrative - Justin Byrd.docx
+++ b/Artifact_Enhancement_2/Milestone Three Enhancement Two Algorithms and Data Structure Narrative - Justin Byrd.docx
@@ -101,9 +101,13 @@
           <w:szCs w:val="24"/>
           <w:shd w:val="clear" w:color="auto" w:fill="FFFFFF"/>
         </w:rPr>
-        <w:t xml:space="preserve">Milestone </w:t>
-      </w:r>
-      <w:r>
+        <w:t>Milestone Three</w:t>
+      </w:r>
+    </w:p>
+    <w:p>
+      <w:pPr>
+        <w:spacing w:after="0" w:line="480" w:lineRule="auto"/>
+        <w:jc w:val="center"/>
         <w:rPr>
           <w:rFonts w:ascii="Arial" w:eastAsia="Times New Roman" w:hAnsi="Arial" w:cs="Arial"/>
           <w:b/>
@@ -112,13 +116,8 @@
           <w:szCs w:val="24"/>
           <w:shd w:val="clear" w:color="auto" w:fill="FFFFFF"/>
         </w:rPr>
-        <w:t>Three</w:t>
-      </w:r>
-    </w:p>
-    <w:p>
-      <w:pPr>
-        <w:spacing w:after="0" w:line="480" w:lineRule="auto"/>
-        <w:jc w:val="center"/>
+      </w:pPr>
+      <w:r>
         <w:rPr>
           <w:rFonts w:ascii="Arial" w:eastAsia="Times New Roman" w:hAnsi="Arial" w:cs="Arial"/>
           <w:b/>
@@ -127,39 +126,7 @@
           <w:szCs w:val="24"/>
           <w:shd w:val="clear" w:color="auto" w:fill="FFFFFF"/>
         </w:rPr>
-      </w:pPr>
-      <w:r>
-        <w:rPr>
-          <w:rFonts w:ascii="Arial" w:eastAsia="Times New Roman" w:hAnsi="Arial" w:cs="Arial"/>
-          <w:b/>
-          <w:bCs/>
-          <w:sz w:val="24"/>
-          <w:szCs w:val="24"/>
-          <w:shd w:val="clear" w:color="auto" w:fill="FFFFFF"/>
-        </w:rPr>
-        <w:t xml:space="preserve">Enhancement </w:t>
-      </w:r>
-      <w:r>
-        <w:rPr>
-          <w:rFonts w:ascii="Arial" w:eastAsia="Times New Roman" w:hAnsi="Arial" w:cs="Arial"/>
-          <w:b/>
-          <w:bCs/>
-          <w:sz w:val="24"/>
-          <w:szCs w:val="24"/>
-          <w:shd w:val="clear" w:color="auto" w:fill="FFFFFF"/>
-        </w:rPr>
-        <w:t>2</w:t>
-      </w:r>
-      <w:r>
-        <w:rPr>
-          <w:rFonts w:ascii="Arial" w:eastAsia="Times New Roman" w:hAnsi="Arial" w:cs="Arial"/>
-          <w:b/>
-          <w:bCs/>
-          <w:sz w:val="24"/>
-          <w:szCs w:val="24"/>
-          <w:shd w:val="clear" w:color="auto" w:fill="FFFFFF"/>
-        </w:rPr>
-        <w:t xml:space="preserve"> Narrative</w:t>
+        <w:t>Enhancement 2 Narrative</w:t>
       </w:r>
     </w:p>
     <w:p>
@@ -563,19 +530,7 @@
         <w:rPr>
           <w:rFonts w:ascii="Arial" w:hAnsi="Arial" w:cs="Arial"/>
         </w:rPr>
-        <w:t>In a recent pursuit of rekindling my enthusiasm for the project, I designed additional circuitry to interface my RGB LED Cube Control Software with an Arduino Uno, facilitating control over the RGB LEDs. Prior to the start of this course, I had developed a simple functional user interface (UI), shown below, establishing communication with the Arduino Uno through a COM Port</w:t>
-      </w:r>
-      <w:r>
-        <w:rPr>
-          <w:rFonts w:ascii="Arial" w:hAnsi="Arial" w:cs="Arial"/>
-        </w:rPr>
-        <w:t xml:space="preserve">. </w:t>
-      </w:r>
-      <w:r>
-        <w:rPr>
-          <w:rFonts w:ascii="Arial" w:hAnsi="Arial" w:cs="Arial"/>
-        </w:rPr>
-        <w:t>This initial UI empowered me to illuminate one color of one LED based on user-defined color, X, Y, and Z values</w:t>
+        <w:t>In a recent pursuit of rekindling my enthusiasm for the project, I designed additional circuitry to interface my RGB LED Cube Control Software with an Arduino Uno, facilitating control over the RGB LEDs. Prior to the start of this course, I had developed a simple functional user interface (UI), shown below, establishing communication with the Arduino Uno through a COM Port. This initial UI empowered me to illuminate one color of one LED based on user-defined color, X, Y, and Z values</w:t>
       </w:r>
       <w:r>
         <w:rPr>
@@ -1484,15 +1439,7 @@
           <w:szCs w:val="24"/>
         </w:rPr>
         <w:lastRenderedPageBreak/>
-        <w:t>Link to video hosted on YouTube -</w:t>
-      </w:r>
-      <w:r>
-        <w:rPr>
-          <w:rFonts w:ascii="Arial" w:hAnsi="Arial" w:cs="Arial"/>
-          <w:sz w:val="24"/>
-          <w:szCs w:val="24"/>
-        </w:rPr>
-        <w:t xml:space="preserve"> </w:t>
+        <w:t xml:space="preserve">Link to video hosted on YouTube - </w:t>
       </w:r>
       <w:hyperlink r:id="rId9" w:history="1">
         <w:r>

</xml_diff>